<commit_message>
updated diss files (requirements, agenda, minutes, timelog)
</commit_message>
<xml_diff>
--- a/dissertation/notes/Requirements.docx
+++ b/dissertation/notes/Requirements.docx
@@ -46,7 +46,7 @@
         </w:numPr>
       </w:pPr>
       <w:r>
-        <w:t>Users must be able to obtain an easily understandable output of the results</w:t>
+        <w:t>Users must be able to use the product without violating any privacy rights</w:t>
       </w:r>
     </w:p>
     <w:p>
@@ -58,7 +58,52 @@
         </w:numPr>
       </w:pPr>
       <w:r>
-        <w:t>Users must be able to use the product without violating any privacy rights</w:t>
+        <w:t>The Machine learning script must be able to work with different file extensions (txt, pdf, word etc)</w:t>
+      </w:r>
+    </w:p>
+    <w:p>
+      <w:pPr>
+        <w:pStyle w:val="ListParagraph"/>
+        <w:numPr>
+          <w:ilvl w:val="0"/>
+          <w:numId w:val="1"/>
+        </w:numPr>
+      </w:pPr>
+      <w:r>
+        <w:t>The Machine learning script must</w:t>
+      </w:r>
+      <w:r>
+        <w:t xml:space="preserve"> be able to convert raw text data into necessary formats for topic modelling</w:t>
+      </w:r>
+    </w:p>
+    <w:p>
+      <w:pPr>
+        <w:pStyle w:val="ListParagraph"/>
+        <w:numPr>
+          <w:ilvl w:val="0"/>
+          <w:numId w:val="1"/>
+        </w:numPr>
+      </w:pPr>
+      <w:r>
+        <w:t>The Machine learning script must</w:t>
+      </w:r>
+      <w:r>
+        <w:t xml:space="preserve"> be able to run LDA topic modelling on the transformed input files</w:t>
+      </w:r>
+    </w:p>
+    <w:p>
+      <w:pPr>
+        <w:pStyle w:val="ListParagraph"/>
+        <w:numPr>
+          <w:ilvl w:val="0"/>
+          <w:numId w:val="1"/>
+        </w:numPr>
+      </w:pPr>
+      <w:r>
+        <w:t>The Machine learning script must be able to</w:t>
+      </w:r>
+      <w:r>
+        <w:t xml:space="preserve"> provide an easily readable and accessible output of the identified topics and the contribution of the most important words</w:t>
       </w:r>
     </w:p>
     <w:p>
@@ -87,6 +132,30 @@
         </w:numPr>
       </w:pPr>
       <w:r>
+        <w:t>The Machine learning script should be able to automatically calculate the optimal parameters for the machine learning models of their results</w:t>
+      </w:r>
+    </w:p>
+    <w:p>
+      <w:pPr>
+        <w:pStyle w:val="ListParagraph"/>
+        <w:numPr>
+          <w:ilvl w:val="0"/>
+          <w:numId w:val="2"/>
+        </w:numPr>
+      </w:pPr>
+      <w:r>
+        <w:t>The Machine learning script should be able to provide an annotated version of the original files by highlighting the sentences which include at least one of the most important words</w:t>
+      </w:r>
+    </w:p>
+    <w:p>
+      <w:pPr>
+        <w:pStyle w:val="ListParagraph"/>
+        <w:numPr>
+          <w:ilvl w:val="0"/>
+          <w:numId w:val="2"/>
+        </w:numPr>
+      </w:pPr>
+      <w:r>
         <w:t>Users should receive valuable information about how the product processes their texts</w:t>
       </w:r>
     </w:p>
@@ -123,7 +192,7 @@
         </w:numPr>
       </w:pPr>
       <w:r>
-        <w:t>Users should be able to upload different types of text files (.txt, .pdf etc)</w:t>
+        <w:t>Users should be able to find information about how to format their texts before analysing</w:t>
       </w:r>
     </w:p>
     <w:p>
@@ -135,19 +204,7 @@
         </w:numPr>
       </w:pPr>
       <w:r>
-        <w:t>Users should receive their results in an optimal time and complexity</w:t>
-      </w:r>
-    </w:p>
-    <w:p>
-      <w:pPr>
-        <w:pStyle w:val="ListParagraph"/>
-        <w:numPr>
-          <w:ilvl w:val="0"/>
-          <w:numId w:val="2"/>
-        </w:numPr>
-      </w:pPr>
-      <w:r>
-        <w:t>Users should be able to automatically gain the optimal parameters for the machine learning models of their results</w:t>
+        <w:t>Users should be able to find information about how to interpret their results</w:t>
       </w:r>
     </w:p>
     <w:p>
@@ -176,7 +233,7 @@
         </w:numPr>
       </w:pPr>
       <w:r>
-        <w:t xml:space="preserve">Users could receive a version of their original files where quotes are highlighted based on the identified topic </w:t>
+        <w:t>The Machine learning script should be able to provide visualization of the most important words and their contribution to the topics</w:t>
       </w:r>
     </w:p>
     <w:p>
@@ -188,7 +245,19 @@
         </w:numPr>
       </w:pPr>
       <w:r>
-        <w:t>Users could obtain visualisation of their results</w:t>
+        <w:t xml:space="preserve">The machine learning script should be able to return intermediate objects as part of the results (tf, idf, tf-idf scores, document-term matrix) so users are allowed to run their own machine learning scripts on these files. </w:t>
+      </w:r>
+    </w:p>
+    <w:p>
+      <w:pPr>
+        <w:pStyle w:val="ListParagraph"/>
+        <w:numPr>
+          <w:ilvl w:val="0"/>
+          <w:numId w:val="3"/>
+        </w:numPr>
+      </w:pPr>
+      <w:r>
+        <w:t>The entire system could compile a zip file of all the result files to avoid cluttering and confusion</w:t>
       </w:r>
     </w:p>
     <w:p>

</xml_diff>

<commit_message>
Create system architecture diagram and modify requirements
</commit_message>
<xml_diff>
--- a/dissertation/notes/Requirements.docx
+++ b/dissertation/notes/Requirements.docx
@@ -4,6 +4,30 @@
   <w:body>
     <w:p>
       <w:pPr>
+        <w:pStyle w:val="Title"/>
+        <w:jc w:val="center"/>
+        <w:rPr>
+          <w:b/>
+          <w:bCs/>
+        </w:rPr>
+      </w:pPr>
+      <w:r>
+        <w:rPr>
+          <w:b/>
+          <w:bCs/>
+        </w:rPr>
+        <w:t>WebApp container</w:t>
+      </w:r>
+      <w:r>
+        <w:rPr>
+          <w:b/>
+          <w:bCs/>
+        </w:rPr>
+        <w:t xml:space="preserve"> requirements</w:t>
+      </w:r>
+    </w:p>
+    <w:p>
+      <w:pPr>
         <w:rPr>
           <w:b/>
           <w:bCs/>
@@ -51,6 +75,182 @@
     </w:p>
     <w:p>
       <w:pPr>
+        <w:rPr>
+          <w:b/>
+          <w:bCs/>
+          <w:u w:val="single"/>
+        </w:rPr>
+      </w:pPr>
+      <w:r>
+        <w:rPr>
+          <w:b/>
+          <w:bCs/>
+          <w:u w:val="single"/>
+        </w:rPr>
+        <w:t>Should have</w:t>
+      </w:r>
+    </w:p>
+    <w:p>
+      <w:pPr>
+        <w:pStyle w:val="ListParagraph"/>
+        <w:numPr>
+          <w:ilvl w:val="0"/>
+          <w:numId w:val="2"/>
+        </w:numPr>
+      </w:pPr>
+      <w:r>
+        <w:t>Users should receive valuable information about how the product processes their texts</w:t>
+      </w:r>
+    </w:p>
+    <w:p>
+      <w:pPr>
+        <w:pStyle w:val="ListParagraph"/>
+        <w:numPr>
+          <w:ilvl w:val="0"/>
+          <w:numId w:val="2"/>
+        </w:numPr>
+      </w:pPr>
+      <w:r>
+        <w:t>Users should be able to find information about how to format their texts before analysing</w:t>
+      </w:r>
+    </w:p>
+    <w:p>
+      <w:pPr>
+        <w:pStyle w:val="ListParagraph"/>
+        <w:numPr>
+          <w:ilvl w:val="0"/>
+          <w:numId w:val="2"/>
+        </w:numPr>
+      </w:pPr>
+      <w:r>
+        <w:t>Users should be informed about the scope and contact details regarding the product</w:t>
+      </w:r>
+    </w:p>
+    <w:p>
+      <w:pPr>
+        <w:pStyle w:val="ListParagraph"/>
+        <w:numPr>
+          <w:ilvl w:val="0"/>
+          <w:numId w:val="2"/>
+        </w:numPr>
+      </w:pPr>
+      <w:r>
+        <w:t>Users should be able to upload multiple files at the same time for processing</w:t>
+      </w:r>
+    </w:p>
+    <w:p>
+      <w:pPr>
+        <w:pStyle w:val="ListParagraph"/>
+        <w:numPr>
+          <w:ilvl w:val="0"/>
+          <w:numId w:val="2"/>
+        </w:numPr>
+      </w:pPr>
+      <w:r>
+        <w:t>Users should be able to find information about how to interpret their results</w:t>
+      </w:r>
+    </w:p>
+    <w:p>
+      <w:pPr>
+        <w:rPr>
+          <w:b/>
+          <w:bCs/>
+          <w:u w:val="single"/>
+        </w:rPr>
+      </w:pPr>
+      <w:r>
+        <w:rPr>
+          <w:b/>
+          <w:bCs/>
+          <w:u w:val="single"/>
+        </w:rPr>
+        <w:t>Could have</w:t>
+      </w:r>
+    </w:p>
+    <w:p>
+      <w:pPr>
+        <w:pStyle w:val="ListParagraph"/>
+        <w:numPr>
+          <w:ilvl w:val="0"/>
+          <w:numId w:val="3"/>
+        </w:numPr>
+      </w:pPr>
+      <w:r>
+        <w:t>The entire system could compile a zip file of all the result files to avoid cluttering and confusion</w:t>
+      </w:r>
+    </w:p>
+    <w:p>
+      <w:pPr>
+        <w:rPr>
+          <w:b/>
+          <w:bCs/>
+          <w:u w:val="single"/>
+        </w:rPr>
+      </w:pPr>
+      <w:r>
+        <w:rPr>
+          <w:b/>
+          <w:bCs/>
+          <w:u w:val="single"/>
+        </w:rPr>
+        <w:t>Would be nice to have</w:t>
+      </w:r>
+    </w:p>
+    <w:p>
+      <w:pPr>
+        <w:pStyle w:val="ListParagraph"/>
+        <w:numPr>
+          <w:ilvl w:val="0"/>
+          <w:numId w:val="3"/>
+        </w:numPr>
+      </w:pPr>
+      <w:r>
+        <w:t>Would be nice if users could have the option to use the app as an executable to bridge data protection issues</w:t>
+      </w:r>
+    </w:p>
+    <w:p>
+      <w:pPr>
+        <w:ind w:left="360"/>
+      </w:pPr>
+    </w:p>
+    <w:p>
+      <w:pPr>
+        <w:pStyle w:val="Title"/>
+        <w:jc w:val="center"/>
+        <w:rPr>
+          <w:b/>
+          <w:bCs/>
+        </w:rPr>
+      </w:pPr>
+      <w:bookmarkStart w:id="0" w:name="_Hlk117334024"/>
+      <w:r>
+        <w:rPr>
+          <w:b/>
+          <w:bCs/>
+        </w:rPr>
+        <w:t>Machine Learning script requirements</w:t>
+      </w:r>
+    </w:p>
+    <w:bookmarkEnd w:id="0"/>
+    <w:p>
+      <w:pPr>
+        <w:rPr>
+          <w:b/>
+          <w:bCs/>
+          <w:u w:val="single"/>
+        </w:rPr>
+      </w:pPr>
+      <w:r>
+        <w:rPr>
+          <w:b/>
+          <w:bCs/>
+          <w:u w:val="single"/>
+        </w:rPr>
+        <w:t>Must have</w:t>
+      </w:r>
+    </w:p>
+    <w:p>
+      <w:pPr>
         <w:pStyle w:val="ListParagraph"/>
         <w:numPr>
           <w:ilvl w:val="0"/>
@@ -70,10 +270,15 @@
         </w:numPr>
       </w:pPr>
       <w:r>
-        <w:t>The Machine learning script must</w:t>
-      </w:r>
-      <w:r>
-        <w:t xml:space="preserve"> be able to convert raw text data into necessary formats for topic modelling</w:t>
+        <w:t xml:space="preserve">The Machine learning script must be able to convert raw text data into necessary formats and scores for topic modelling (term frequency, inverse document frequency, </w:t>
+      </w:r>
+      <w:proofErr w:type="spellStart"/>
+      <w:r>
+        <w:t>tf-idf</w:t>
+      </w:r>
+      <w:proofErr w:type="spellEnd"/>
+      <w:r>
+        <w:t xml:space="preserve"> scores, document-term matrix, bi-grams, n-grams)</w:t>
       </w:r>
     </w:p>
     <w:p>
@@ -85,10 +290,7 @@
         </w:numPr>
       </w:pPr>
       <w:r>
-        <w:t>The Machine learning script must</w:t>
-      </w:r>
-      <w:r>
-        <w:t xml:space="preserve"> be able to run LDA topic modelling on the transformed input files</w:t>
+        <w:t>The Machine learning script must be able to run LDA topic modelling on the transformed input files with pre-defined parameters</w:t>
       </w:r>
     </w:p>
     <w:p>
@@ -100,10 +302,7 @@
         </w:numPr>
       </w:pPr>
       <w:r>
-        <w:t>The Machine learning script must be able to</w:t>
-      </w:r>
-      <w:r>
-        <w:t xml:space="preserve"> provide an easily readable and accessible output of the identified topics and the contribution of the most important words</w:t>
+        <w:t>The Machine learning script must be able to provide an easily readable and accessible output of the identified topics and the contribution of the most important words</w:t>
       </w:r>
     </w:p>
     <w:p>
@@ -149,66 +348,6 @@
     </w:p>
     <w:p>
       <w:pPr>
-        <w:pStyle w:val="ListParagraph"/>
-        <w:numPr>
-          <w:ilvl w:val="0"/>
-          <w:numId w:val="2"/>
-        </w:numPr>
-      </w:pPr>
-      <w:r>
-        <w:t>Users should receive valuable information about how the product processes their texts</w:t>
-      </w:r>
-    </w:p>
-    <w:p>
-      <w:pPr>
-        <w:pStyle w:val="ListParagraph"/>
-        <w:numPr>
-          <w:ilvl w:val="0"/>
-          <w:numId w:val="2"/>
-        </w:numPr>
-      </w:pPr>
-      <w:r>
-        <w:t>Users should be informed about the scope and contact details regarding the product</w:t>
-      </w:r>
-    </w:p>
-    <w:p>
-      <w:pPr>
-        <w:pStyle w:val="ListParagraph"/>
-        <w:numPr>
-          <w:ilvl w:val="0"/>
-          <w:numId w:val="2"/>
-        </w:numPr>
-      </w:pPr>
-      <w:r>
-        <w:t>Users should be able to upload multiple files at the same time for processing</w:t>
-      </w:r>
-    </w:p>
-    <w:p>
-      <w:pPr>
-        <w:pStyle w:val="ListParagraph"/>
-        <w:numPr>
-          <w:ilvl w:val="0"/>
-          <w:numId w:val="2"/>
-        </w:numPr>
-      </w:pPr>
-      <w:r>
-        <w:t>Users should be able to find information about how to format their texts before analysing</w:t>
-      </w:r>
-    </w:p>
-    <w:p>
-      <w:pPr>
-        <w:pStyle w:val="ListParagraph"/>
-        <w:numPr>
-          <w:ilvl w:val="0"/>
-          <w:numId w:val="2"/>
-        </w:numPr>
-      </w:pPr>
-      <w:r>
-        <w:t>Users should be able to find information about how to interpret their results</w:t>
-      </w:r>
-    </w:p>
-    <w:p>
-      <w:pPr>
         <w:rPr>
           <w:b/>
           <w:bCs/>
@@ -233,7 +372,7 @@
         </w:numPr>
       </w:pPr>
       <w:r>
-        <w:t>The Machine learning script should be able to provide visualization of the most important words and their contribution to the topics</w:t>
+        <w:t>The Machine learning script could provide visualization of the most important words and their contribution to the topics</w:t>
       </w:r>
     </w:p>
     <w:p>
@@ -245,7 +384,32 @@
         </w:numPr>
       </w:pPr>
       <w:r>
-        <w:t xml:space="preserve">The machine learning script should be able to return intermediate objects as part of the results (tf, idf, tf-idf scores, document-term matrix) so users are allowed to run their own machine learning scripts on these files. </w:t>
+        <w:lastRenderedPageBreak/>
+        <w:t>The machine learning script could return intermediate objects as part of the results (</w:t>
+      </w:r>
+      <w:proofErr w:type="spellStart"/>
+      <w:r>
+        <w:t>tf</w:t>
+      </w:r>
+      <w:proofErr w:type="spellEnd"/>
+      <w:r>
+        <w:t xml:space="preserve">, </w:t>
+      </w:r>
+      <w:proofErr w:type="spellStart"/>
+      <w:r>
+        <w:t>idf</w:t>
+      </w:r>
+      <w:proofErr w:type="spellEnd"/>
+      <w:r>
+        <w:t xml:space="preserve">, </w:t>
+      </w:r>
+      <w:proofErr w:type="spellStart"/>
+      <w:r>
+        <w:t>tf-idf</w:t>
+      </w:r>
+      <w:proofErr w:type="spellEnd"/>
+      <w:r>
+        <w:t xml:space="preserve"> scores, document-term matrix) so users are allowed to run their own machine learning scripts on these files. </w:t>
       </w:r>
     </w:p>
     <w:p>
@@ -291,6 +455,28 @@
     </w:p>
     <w:p>
       <w:pPr>
+        <w:ind w:left="360"/>
+      </w:pPr>
+    </w:p>
+    <w:p>
+      <w:pPr>
+        <w:pStyle w:val="Title"/>
+        <w:jc w:val="center"/>
+        <w:rPr>
+          <w:b/>
+          <w:bCs/>
+        </w:rPr>
+      </w:pPr>
+      <w:r>
+        <w:rPr>
+          <w:b/>
+          <w:bCs/>
+        </w:rPr>
+        <w:t>Non-functional requirements</w:t>
+      </w:r>
+    </w:p>
+    <w:p>
+      <w:pPr>
         <w:pStyle w:val="ListParagraph"/>
         <w:numPr>
           <w:ilvl w:val="0"/>
@@ -298,8 +484,104 @@
         </w:numPr>
       </w:pPr>
       <w:r>
-        <w:t>Would be nice if users could have the option to use the app as an executable to bridge data protection issues</w:t>
-      </w:r>
+        <w:rPr>
+          <w:b/>
+          <w:bCs/>
+        </w:rPr>
+        <w:t>Availability</w:t>
+      </w:r>
+      <w:r>
+        <w:t xml:space="preserve">: Access to the software mustn’t be limited to any device, </w:t>
+      </w:r>
+      <w:proofErr w:type="gramStart"/>
+      <w:r>
+        <w:t>location</w:t>
+      </w:r>
+      <w:proofErr w:type="gramEnd"/>
+      <w:r>
+        <w:t xml:space="preserve"> or time. </w:t>
+      </w:r>
+    </w:p>
+    <w:p>
+      <w:pPr>
+        <w:pStyle w:val="ListParagraph"/>
+        <w:numPr>
+          <w:ilvl w:val="0"/>
+          <w:numId w:val="3"/>
+        </w:numPr>
+      </w:pPr>
+      <w:r>
+        <w:rPr>
+          <w:b/>
+          <w:bCs/>
+        </w:rPr>
+        <w:t>Performance</w:t>
+      </w:r>
+      <w:r>
+        <w:t>: The software should be responsive and perform the analysis with as little waiting time as possible</w:t>
+      </w:r>
+    </w:p>
+    <w:p>
+      <w:pPr>
+        <w:pStyle w:val="ListParagraph"/>
+        <w:numPr>
+          <w:ilvl w:val="0"/>
+          <w:numId w:val="3"/>
+        </w:numPr>
+      </w:pPr>
+      <w:r>
+        <w:rPr>
+          <w:b/>
+          <w:bCs/>
+        </w:rPr>
+        <w:t>Security and Privacy</w:t>
+      </w:r>
+      <w:r>
+        <w:t>: The software must try to adhere to GDPR regulation. The handling of the data must be clearly displayed to the user.</w:t>
+      </w:r>
+    </w:p>
+    <w:p>
+      <w:pPr>
+        <w:pStyle w:val="ListParagraph"/>
+        <w:numPr>
+          <w:ilvl w:val="0"/>
+          <w:numId w:val="3"/>
+        </w:numPr>
+      </w:pPr>
+      <w:r>
+        <w:rPr>
+          <w:b/>
+          <w:bCs/>
+        </w:rPr>
+        <w:t>Extensibility and scalability</w:t>
+      </w:r>
+      <w:r>
+        <w:t>: The container should be developed to support the further addition of other machine learning scripts</w:t>
+      </w:r>
+    </w:p>
+    <w:p>
+      <w:pPr>
+        <w:pStyle w:val="ListParagraph"/>
+        <w:numPr>
+          <w:ilvl w:val="0"/>
+          <w:numId w:val="3"/>
+        </w:numPr>
+      </w:pPr>
+      <w:r>
+        <w:rPr>
+          <w:b/>
+          <w:bCs/>
+        </w:rPr>
+        <w:t>Usability</w:t>
+      </w:r>
+      <w:r>
+        <w:t xml:space="preserve">: Users should be able to easily navigate through the container and they should be able to access and interpret their results with relative ease. </w:t>
+      </w:r>
+    </w:p>
+    <w:p>
+      <w:pPr>
+        <w:ind w:left="360"/>
+      </w:pPr>
     </w:p>
     <w:sectPr>
       <w:pgSz w:w="11906" w:h="16838"/>
@@ -429,7 +711,7 @@
   <w:abstractNum w:abstractNumId="1" w15:restartNumberingAfterBreak="0">
     <w:nsid w:val="4AEE50BF"/>
     <w:multiLevelType w:val="hybridMultilevel"/>
-    <w:tmpl w:val="85A4570C"/>
+    <w:tmpl w:val="3F646996"/>
     <w:lvl w:ilvl="0" w:tplc="08090001">
       <w:start w:val="1"/>
       <w:numFmt w:val="bullet"/>
@@ -1101,6 +1383,40 @@
       <w:contextualSpacing/>
     </w:pPr>
   </w:style>
+  <w:style w:type="paragraph" w:styleId="Title">
+    <w:name w:val="Title"/>
+    <w:basedOn w:val="Normal"/>
+    <w:next w:val="Normal"/>
+    <w:link w:val="TitleChar"/>
+    <w:uiPriority w:val="10"/>
+    <w:qFormat/>
+    <w:rsid w:val="00063849"/>
+    <w:pPr>
+      <w:spacing w:after="0" w:line="240" w:lineRule="auto"/>
+      <w:contextualSpacing/>
+    </w:pPr>
+    <w:rPr>
+      <w:rFonts w:asciiTheme="majorHAnsi" w:eastAsiaTheme="majorEastAsia" w:hAnsiTheme="majorHAnsi" w:cstheme="majorBidi"/>
+      <w:spacing w:val="-10"/>
+      <w:kern w:val="28"/>
+      <w:sz w:val="56"/>
+      <w:szCs w:val="56"/>
+    </w:rPr>
+  </w:style>
+  <w:style w:type="character" w:customStyle="1" w:styleId="TitleChar">
+    <w:name w:val="Title Char"/>
+    <w:basedOn w:val="DefaultParagraphFont"/>
+    <w:link w:val="Title"/>
+    <w:uiPriority w:val="10"/>
+    <w:rsid w:val="00063849"/>
+    <w:rPr>
+      <w:rFonts w:asciiTheme="majorHAnsi" w:eastAsiaTheme="majorEastAsia" w:hAnsiTheme="majorHAnsi" w:cstheme="majorBidi"/>
+      <w:spacing w:val="-10"/>
+      <w:kern w:val="28"/>
+      <w:sz w:val="56"/>
+      <w:szCs w:val="56"/>
+    </w:rPr>
+  </w:style>
 </w:styles>
 </file>
 

</xml_diff>

<commit_message>
Updated requirements and uploaded missing meeting docs
</commit_message>
<xml_diff>
--- a/dissertation/notes/Requirements.docx
+++ b/dissertation/notes/Requirements.docx
@@ -422,6 +422,24 @@
       </w:pPr>
       <w:r>
         <w:t>The entire system could compile a zip file of all the result files to avoid cluttering and confusion</w:t>
+      </w:r>
+    </w:p>
+    <w:p>
+      <w:pPr>
+        <w:pStyle w:val="ListParagraph"/>
+        <w:numPr>
+          <w:ilvl w:val="0"/>
+          <w:numId w:val="3"/>
+        </w:numPr>
+        <w:rPr>
+          <w:highlight w:val="yellow"/>
+        </w:rPr>
+      </w:pPr>
+      <w:r>
+        <w:rPr>
+          <w:highlight w:val="yellow"/>
+        </w:rPr>
+        <w:t>The machine learning script could offer sentiment analysis on the input files</w:t>
       </w:r>
     </w:p>
     <w:p>

</xml_diff>